<commit_message>
Provider Side's API's getPendingRequest(),updateRequest are also completed.
</commit_message>
<xml_diff>
--- a/YOM_API_Specificaion.docx
+++ b/YOM_API_Specificaion.docx
@@ -9743,6 +9743,1042 @@
           <w:rFonts w:ascii="Calibri" w:eastAsia="Calibri" w:hAnsi="Calibri" w:cs="Calibri"/>
         </w:rPr>
         <w:t>]</w:t>
+      </w:r>
+    </w:p>
+    <w:p>
+      <w:pPr>
+        <w:spacing w:after="200" w:line="276" w:lineRule="auto"/>
+        <w:ind w:left="720"/>
+        <w:rPr>
+          <w:rFonts w:ascii="Calibri" w:eastAsia="Calibri" w:hAnsi="Calibri" w:cs="Calibri"/>
+        </w:rPr>
+      </w:pPr>
+    </w:p>
+    <w:p>
+      <w:pPr>
+        <w:spacing w:after="200" w:line="276" w:lineRule="auto"/>
+        <w:ind w:left="720"/>
+        <w:rPr>
+          <w:rFonts w:ascii="Calibri" w:eastAsia="Calibri" w:hAnsi="Calibri" w:cs="Calibri"/>
+          <w:b/>
+        </w:rPr>
+      </w:pPr>
+      <w:r>
+        <w:rPr>
+          <w:rFonts w:ascii="Calibri" w:eastAsia="Calibri" w:hAnsi="Calibri" w:cs="Calibri"/>
+          <w:b/>
+        </w:rPr>
+        <w:t>GET PENDING REQUESTS</w:t>
+      </w:r>
+      <w:r>
+        <w:rPr>
+          <w:rFonts w:ascii="Calibri" w:eastAsia="Calibri" w:hAnsi="Calibri" w:cs="Calibri"/>
+          <w:b/>
+        </w:rPr>
+        <w:t xml:space="preserve">. URL: </w:t>
+      </w:r>
+      <w:proofErr w:type="spellStart"/>
+      <w:r>
+        <w:rPr>
+          <w:rFonts w:ascii="Calibri" w:eastAsia="Calibri" w:hAnsi="Calibri" w:cs="Calibri"/>
+          <w:b/>
+        </w:rPr>
+        <w:t>api</w:t>
+      </w:r>
+      <w:proofErr w:type="spellEnd"/>
+      <w:r>
+        <w:rPr>
+          <w:rFonts w:ascii="Calibri" w:eastAsia="Calibri" w:hAnsi="Calibri" w:cs="Calibri"/>
+          <w:b/>
+        </w:rPr>
+        <w:t>/</w:t>
+      </w:r>
+      <w:proofErr w:type="spellStart"/>
+      <w:r>
+        <w:rPr>
+          <w:rFonts w:ascii="Calibri" w:eastAsia="Calibri" w:hAnsi="Calibri" w:cs="Calibri"/>
+          <w:b/>
+        </w:rPr>
+        <w:t>getpendingrequest</w:t>
+      </w:r>
+      <w:proofErr w:type="spellEnd"/>
+    </w:p>
+    <w:p>
+      <w:pPr>
+        <w:spacing w:after="200" w:line="276" w:lineRule="auto"/>
+        <w:ind w:left="720"/>
+        <w:rPr>
+          <w:rFonts w:ascii="Calibri" w:eastAsia="Calibri" w:hAnsi="Calibri" w:cs="Calibri"/>
+          <w:b/>
+        </w:rPr>
+      </w:pPr>
+      <w:r>
+        <w:rPr>
+          <w:rFonts w:ascii="Calibri" w:eastAsia="Calibri" w:hAnsi="Calibri" w:cs="Calibri"/>
+          <w:b/>
+        </w:rPr>
+        <w:t>REQUEST</w:t>
+      </w:r>
+    </w:p>
+    <w:p>
+      <w:pPr>
+        <w:spacing w:after="200" w:line="276" w:lineRule="auto"/>
+        <w:ind w:left="720"/>
+        <w:rPr>
+          <w:rFonts w:ascii="Calibri" w:eastAsia="Calibri" w:hAnsi="Calibri" w:cs="Calibri"/>
+          <w:b/>
+        </w:rPr>
+      </w:pPr>
+      <w:r>
+        <w:rPr>
+          <w:rFonts w:ascii="Calibri" w:eastAsia="Calibri" w:hAnsi="Calibri" w:cs="Calibri"/>
+          <w:b/>
+        </w:rPr>
+        <w:t>RESPONSE</w:t>
+      </w:r>
+    </w:p>
+    <w:p>
+      <w:pPr>
+        <w:spacing w:after="200" w:line="276" w:lineRule="auto"/>
+        <w:ind w:left="720"/>
+        <w:rPr>
+          <w:rFonts w:ascii="Calibri" w:eastAsia="Calibri" w:hAnsi="Calibri" w:cs="Calibri"/>
+        </w:rPr>
+      </w:pPr>
+      <w:r>
+        <w:rPr>
+          <w:rFonts w:ascii="Calibri" w:eastAsia="Calibri" w:hAnsi="Calibri" w:cs="Calibri"/>
+        </w:rPr>
+        <w:t>[</w:t>
+      </w:r>
+    </w:p>
+    <w:p>
+      <w:pPr>
+        <w:spacing w:after="200" w:line="276" w:lineRule="auto"/>
+        <w:ind w:left="720"/>
+        <w:rPr>
+          <w:rFonts w:ascii="Calibri" w:eastAsia="Calibri" w:hAnsi="Calibri" w:cs="Calibri"/>
+        </w:rPr>
+      </w:pPr>
+      <w:r>
+        <w:rPr>
+          <w:rFonts w:ascii="Calibri" w:eastAsia="Calibri" w:hAnsi="Calibri" w:cs="Calibri"/>
+        </w:rPr>
+        <w:lastRenderedPageBreak/>
+        <w:t xml:space="preserve">      {</w:t>
+      </w:r>
+    </w:p>
+    <w:p>
+      <w:pPr>
+        <w:spacing w:after="200" w:line="276" w:lineRule="auto"/>
+        <w:ind w:left="720"/>
+        <w:rPr>
+          <w:rFonts w:ascii="Calibri" w:eastAsia="Calibri" w:hAnsi="Calibri" w:cs="Calibri"/>
+        </w:rPr>
+      </w:pPr>
+      <w:r>
+        <w:rPr>
+          <w:rFonts w:ascii="Calibri" w:eastAsia="Calibri" w:hAnsi="Calibri" w:cs="Calibri"/>
+        </w:rPr>
+        <w:t xml:space="preserve">      "START_DATE": "2015-07-23",</w:t>
+      </w:r>
+    </w:p>
+    <w:p>
+      <w:pPr>
+        <w:spacing w:after="200" w:line="276" w:lineRule="auto"/>
+        <w:ind w:left="720"/>
+        <w:rPr>
+          <w:rFonts w:ascii="Calibri" w:eastAsia="Calibri" w:hAnsi="Calibri" w:cs="Calibri"/>
+        </w:rPr>
+      </w:pPr>
+      <w:r>
+        <w:rPr>
+          <w:rFonts w:ascii="Calibri" w:eastAsia="Calibri" w:hAnsi="Calibri" w:cs="Calibri"/>
+        </w:rPr>
+        <w:t xml:space="preserve">      "END_DATE": "2015-08-22",</w:t>
+      </w:r>
+    </w:p>
+    <w:p>
+      <w:pPr>
+        <w:spacing w:after="200" w:line="276" w:lineRule="auto"/>
+        <w:ind w:left="720"/>
+        <w:rPr>
+          <w:rFonts w:ascii="Calibri" w:eastAsia="Calibri" w:hAnsi="Calibri" w:cs="Calibri"/>
+        </w:rPr>
+      </w:pPr>
+      <w:r>
+        <w:rPr>
+          <w:rFonts w:ascii="Calibri" w:eastAsia="Calibri" w:hAnsi="Calibri" w:cs="Calibri"/>
+        </w:rPr>
+        <w:t xml:space="preserve">      "NAME": "Rahul",</w:t>
+      </w:r>
+    </w:p>
+    <w:p>
+      <w:pPr>
+        <w:spacing w:after="200" w:line="276" w:lineRule="auto"/>
+        <w:ind w:left="720"/>
+        <w:rPr>
+          <w:rFonts w:ascii="Calibri" w:eastAsia="Calibri" w:hAnsi="Calibri" w:cs="Calibri"/>
+        </w:rPr>
+      </w:pPr>
+      <w:r>
+        <w:rPr>
+          <w:rFonts w:ascii="Calibri" w:eastAsia="Calibri" w:hAnsi="Calibri" w:cs="Calibri"/>
+        </w:rPr>
+        <w:t xml:space="preserve">      "PHONE_NUM": "9716528543",</w:t>
+      </w:r>
+    </w:p>
+    <w:p>
+      <w:pPr>
+        <w:spacing w:after="200" w:line="276" w:lineRule="auto"/>
+        <w:ind w:left="720"/>
+        <w:rPr>
+          <w:rFonts w:ascii="Calibri" w:eastAsia="Calibri" w:hAnsi="Calibri" w:cs="Calibri"/>
+        </w:rPr>
+      </w:pPr>
+      <w:r>
+        <w:rPr>
+          <w:rFonts w:ascii="Calibri" w:eastAsia="Calibri" w:hAnsi="Calibri" w:cs="Calibri"/>
+        </w:rPr>
+        <w:t xml:space="preserve">      "VENUE": "CP",</w:t>
+      </w:r>
+    </w:p>
+    <w:p>
+      <w:pPr>
+        <w:spacing w:after="200" w:line="276" w:lineRule="auto"/>
+        <w:ind w:left="720"/>
+        <w:rPr>
+          <w:rFonts w:ascii="Calibri" w:eastAsia="Calibri" w:hAnsi="Calibri" w:cs="Calibri"/>
+        </w:rPr>
+      </w:pPr>
+      <w:r>
+        <w:rPr>
+          <w:rFonts w:ascii="Calibri" w:eastAsia="Calibri" w:hAnsi="Calibri" w:cs="Calibri"/>
+        </w:rPr>
+        <w:t xml:space="preserve">      "START_TIME": "15:00:00",</w:t>
+      </w:r>
+    </w:p>
+    <w:p>
+      <w:pPr>
+        <w:spacing w:after="200" w:line="276" w:lineRule="auto"/>
+        <w:ind w:left="720"/>
+        <w:rPr>
+          <w:rFonts w:ascii="Calibri" w:eastAsia="Calibri" w:hAnsi="Calibri" w:cs="Calibri"/>
+        </w:rPr>
+      </w:pPr>
+      <w:r>
+        <w:rPr>
+          <w:rFonts w:ascii="Calibri" w:eastAsia="Calibri" w:hAnsi="Calibri" w:cs="Calibri"/>
+        </w:rPr>
+        <w:t xml:space="preserve">      "SCHEDULE_ID": "38",</w:t>
+      </w:r>
+    </w:p>
+    <w:p>
+      <w:pPr>
+        <w:spacing w:after="200" w:line="276" w:lineRule="auto"/>
+        <w:ind w:left="720"/>
+        <w:rPr>
+          <w:rFonts w:ascii="Calibri" w:eastAsia="Calibri" w:hAnsi="Calibri" w:cs="Calibri"/>
+        </w:rPr>
+      </w:pPr>
+      <w:r>
+        <w:rPr>
+          <w:rFonts w:ascii="Calibri" w:eastAsia="Calibri" w:hAnsi="Calibri" w:cs="Calibri"/>
+        </w:rPr>
+        <w:t xml:space="preserve">      "END_TIME": "16:00:00"</w:t>
+      </w:r>
+    </w:p>
+    <w:p>
+      <w:pPr>
+        <w:spacing w:after="200" w:line="276" w:lineRule="auto"/>
+        <w:ind w:left="720"/>
+        <w:rPr>
+          <w:rFonts w:ascii="Calibri" w:eastAsia="Calibri" w:hAnsi="Calibri" w:cs="Calibri"/>
+        </w:rPr>
+      </w:pPr>
+      <w:r>
+        <w:rPr>
+          <w:rFonts w:ascii="Calibri" w:eastAsia="Calibri" w:hAnsi="Calibri" w:cs="Calibri"/>
+        </w:rPr>
+        <w:t xml:space="preserve">   },</w:t>
+      </w:r>
+    </w:p>
+    <w:p>
+      <w:pPr>
+        <w:spacing w:after="200" w:line="276" w:lineRule="auto"/>
+        <w:ind w:left="720"/>
+        <w:rPr>
+          <w:rFonts w:ascii="Calibri" w:eastAsia="Calibri" w:hAnsi="Calibri" w:cs="Calibri"/>
+        </w:rPr>
+      </w:pPr>
+      <w:r>
+        <w:rPr>
+          <w:rFonts w:ascii="Calibri" w:eastAsia="Calibri" w:hAnsi="Calibri" w:cs="Calibri"/>
+        </w:rPr>
+        <w:t xml:space="preserve">      {</w:t>
+      </w:r>
+    </w:p>
+    <w:p>
+      <w:pPr>
+        <w:spacing w:after="200" w:line="276" w:lineRule="auto"/>
+        <w:ind w:left="720"/>
+        <w:rPr>
+          <w:rFonts w:ascii="Calibri" w:eastAsia="Calibri" w:hAnsi="Calibri" w:cs="Calibri"/>
+        </w:rPr>
+      </w:pPr>
+      <w:r>
+        <w:rPr>
+          <w:rFonts w:ascii="Calibri" w:eastAsia="Calibri" w:hAnsi="Calibri" w:cs="Calibri"/>
+        </w:rPr>
+        <w:t xml:space="preserve">      "START_DATE": "2015-08-23",</w:t>
+      </w:r>
+    </w:p>
+    <w:p>
+      <w:pPr>
+        <w:spacing w:after="200" w:line="276" w:lineRule="auto"/>
+        <w:ind w:left="720"/>
+        <w:rPr>
+          <w:rFonts w:ascii="Calibri" w:eastAsia="Calibri" w:hAnsi="Calibri" w:cs="Calibri"/>
+        </w:rPr>
+      </w:pPr>
+      <w:r>
+        <w:rPr>
+          <w:rFonts w:ascii="Calibri" w:eastAsia="Calibri" w:hAnsi="Calibri" w:cs="Calibri"/>
+        </w:rPr>
+        <w:t xml:space="preserve">      "END_DATE": "2015-09-22",</w:t>
+      </w:r>
+    </w:p>
+    <w:p>
+      <w:pPr>
+        <w:spacing w:after="200" w:line="276" w:lineRule="auto"/>
+        <w:ind w:left="720"/>
+        <w:rPr>
+          <w:rFonts w:ascii="Calibri" w:eastAsia="Calibri" w:hAnsi="Calibri" w:cs="Calibri"/>
+        </w:rPr>
+      </w:pPr>
+      <w:r>
+        <w:rPr>
+          <w:rFonts w:ascii="Calibri" w:eastAsia="Calibri" w:hAnsi="Calibri" w:cs="Calibri"/>
+        </w:rPr>
+        <w:t xml:space="preserve">      "NAME": "</w:t>
+      </w:r>
+      <w:proofErr w:type="spellStart"/>
+      <w:r>
+        <w:rPr>
+          <w:rFonts w:ascii="Calibri" w:eastAsia="Calibri" w:hAnsi="Calibri" w:cs="Calibri"/>
+        </w:rPr>
+        <w:t>Neeraj</w:t>
+      </w:r>
+      <w:proofErr w:type="spellEnd"/>
+      <w:r>
+        <w:rPr>
+          <w:rFonts w:ascii="Calibri" w:eastAsia="Calibri" w:hAnsi="Calibri" w:cs="Calibri"/>
+        </w:rPr>
+        <w:t>",</w:t>
+      </w:r>
+    </w:p>
+    <w:p>
+      <w:pPr>
+        <w:spacing w:after="200" w:line="276" w:lineRule="auto"/>
+        <w:ind w:left="720"/>
+        <w:rPr>
+          <w:rFonts w:ascii="Calibri" w:eastAsia="Calibri" w:hAnsi="Calibri" w:cs="Calibri"/>
+        </w:rPr>
+      </w:pPr>
+      <w:r>
+        <w:rPr>
+          <w:rFonts w:ascii="Calibri" w:eastAsia="Calibri" w:hAnsi="Calibri" w:cs="Calibri"/>
+        </w:rPr>
+        <w:t xml:space="preserve">      "PHONE_NUM": "9871198713",</w:t>
+      </w:r>
+    </w:p>
+    <w:p>
+      <w:pPr>
+        <w:spacing w:after="200" w:line="276" w:lineRule="auto"/>
+        <w:ind w:left="720"/>
+        <w:rPr>
+          <w:rFonts w:ascii="Calibri" w:eastAsia="Calibri" w:hAnsi="Calibri" w:cs="Calibri"/>
+        </w:rPr>
+      </w:pPr>
+      <w:r>
+        <w:rPr>
+          <w:rFonts w:ascii="Calibri" w:eastAsia="Calibri" w:hAnsi="Calibri" w:cs="Calibri"/>
+        </w:rPr>
+        <w:t xml:space="preserve">      "VENUE": "</w:t>
+      </w:r>
+      <w:proofErr w:type="spellStart"/>
+      <w:r>
+        <w:rPr>
+          <w:rFonts w:ascii="Calibri" w:eastAsia="Calibri" w:hAnsi="Calibri" w:cs="Calibri"/>
+        </w:rPr>
+        <w:t>Vivek</w:t>
+      </w:r>
+      <w:proofErr w:type="spellEnd"/>
+      <w:r>
+        <w:rPr>
+          <w:rFonts w:ascii="Calibri" w:eastAsia="Calibri" w:hAnsi="Calibri" w:cs="Calibri"/>
+        </w:rPr>
+        <w:t xml:space="preserve"> </w:t>
+      </w:r>
+      <w:proofErr w:type="spellStart"/>
+      <w:r>
+        <w:rPr>
+          <w:rFonts w:ascii="Calibri" w:eastAsia="Calibri" w:hAnsi="Calibri" w:cs="Calibri"/>
+        </w:rPr>
+        <w:t>Vihar</w:t>
+      </w:r>
+      <w:proofErr w:type="spellEnd"/>
+      <w:r>
+        <w:rPr>
+          <w:rFonts w:ascii="Calibri" w:eastAsia="Calibri" w:hAnsi="Calibri" w:cs="Calibri"/>
+        </w:rPr>
+        <w:t>",</w:t>
+      </w:r>
+    </w:p>
+    <w:p>
+      <w:pPr>
+        <w:spacing w:after="200" w:line="276" w:lineRule="auto"/>
+        <w:ind w:left="720"/>
+        <w:rPr>
+          <w:rFonts w:ascii="Calibri" w:eastAsia="Calibri" w:hAnsi="Calibri" w:cs="Calibri"/>
+        </w:rPr>
+      </w:pPr>
+      <w:r>
+        <w:rPr>
+          <w:rFonts w:ascii="Calibri" w:eastAsia="Calibri" w:hAnsi="Calibri" w:cs="Calibri"/>
+        </w:rPr>
+        <w:t xml:space="preserve">      "START_TIME": "08:00:00",</w:t>
+      </w:r>
+    </w:p>
+    <w:p>
+      <w:pPr>
+        <w:spacing w:after="200" w:line="276" w:lineRule="auto"/>
+        <w:ind w:left="720"/>
+        <w:rPr>
+          <w:rFonts w:ascii="Calibri" w:eastAsia="Calibri" w:hAnsi="Calibri" w:cs="Calibri"/>
+        </w:rPr>
+      </w:pPr>
+      <w:r>
+        <w:rPr>
+          <w:rFonts w:ascii="Calibri" w:eastAsia="Calibri" w:hAnsi="Calibri" w:cs="Calibri"/>
+        </w:rPr>
+        <w:t xml:space="preserve">      "SCHEDULE_ID": "39",</w:t>
+      </w:r>
+    </w:p>
+    <w:p>
+      <w:pPr>
+        <w:spacing w:after="200" w:line="276" w:lineRule="auto"/>
+        <w:ind w:left="720"/>
+        <w:rPr>
+          <w:rFonts w:ascii="Calibri" w:eastAsia="Calibri" w:hAnsi="Calibri" w:cs="Calibri"/>
+        </w:rPr>
+      </w:pPr>
+      <w:r>
+        <w:rPr>
+          <w:rFonts w:ascii="Calibri" w:eastAsia="Calibri" w:hAnsi="Calibri" w:cs="Calibri"/>
+        </w:rPr>
+        <w:t xml:space="preserve">      "END_TIME": "09:00:00"</w:t>
+      </w:r>
+    </w:p>
+    <w:p>
+      <w:pPr>
+        <w:spacing w:after="200" w:line="276" w:lineRule="auto"/>
+        <w:ind w:left="720"/>
+        <w:rPr>
+          <w:rFonts w:ascii="Calibri" w:eastAsia="Calibri" w:hAnsi="Calibri" w:cs="Calibri"/>
+        </w:rPr>
+      </w:pPr>
+      <w:r>
+        <w:rPr>
+          <w:rFonts w:ascii="Calibri" w:eastAsia="Calibri" w:hAnsi="Calibri" w:cs="Calibri"/>
+        </w:rPr>
+        <w:t xml:space="preserve">   }</w:t>
+      </w:r>
+    </w:p>
+    <w:p>
+      <w:pPr>
+        <w:spacing w:after="200" w:line="276" w:lineRule="auto"/>
+        <w:ind w:left="720"/>
+        <w:rPr>
+          <w:rFonts w:ascii="Calibri" w:eastAsia="Calibri" w:hAnsi="Calibri" w:cs="Calibri"/>
+        </w:rPr>
+      </w:pPr>
+      <w:r>
+        <w:rPr>
+          <w:rFonts w:ascii="Calibri" w:eastAsia="Calibri" w:hAnsi="Calibri" w:cs="Calibri"/>
+        </w:rPr>
+        <w:t>]</w:t>
+      </w:r>
+    </w:p>
+    <w:p>
+      <w:pPr>
+        <w:spacing w:after="200" w:line="276" w:lineRule="auto"/>
+        <w:ind w:left="720"/>
+        <w:rPr>
+          <w:rFonts w:ascii="Calibri" w:eastAsia="Calibri" w:hAnsi="Calibri" w:cs="Calibri"/>
+        </w:rPr>
+      </w:pPr>
+    </w:p>
+    <w:p>
+      <w:pPr>
+        <w:spacing w:after="200" w:line="276" w:lineRule="auto"/>
+        <w:ind w:left="720"/>
+        <w:rPr>
+          <w:rFonts w:ascii="Calibri" w:eastAsia="Calibri" w:hAnsi="Calibri" w:cs="Calibri"/>
+          <w:b/>
+        </w:rPr>
+      </w:pPr>
+    </w:p>
+    <w:p>
+      <w:pPr>
+        <w:spacing w:after="200" w:line="276" w:lineRule="auto"/>
+        <w:ind w:left="720"/>
+        <w:rPr>
+          <w:rFonts w:ascii="Calibri" w:eastAsia="Calibri" w:hAnsi="Calibri" w:cs="Calibri"/>
+          <w:b/>
+        </w:rPr>
+      </w:pPr>
+    </w:p>
+    <w:p>
+      <w:pPr>
+        <w:spacing w:after="200" w:line="276" w:lineRule="auto"/>
+        <w:ind w:left="720"/>
+        <w:rPr>
+          <w:rFonts w:ascii="Calibri" w:eastAsia="Calibri" w:hAnsi="Calibri" w:cs="Calibri"/>
+          <w:b/>
+        </w:rPr>
+      </w:pPr>
+    </w:p>
+    <w:p>
+      <w:pPr>
+        <w:spacing w:after="200" w:line="276" w:lineRule="auto"/>
+        <w:ind w:left="720"/>
+        <w:rPr>
+          <w:rFonts w:ascii="Calibri" w:eastAsia="Calibri" w:hAnsi="Calibri" w:cs="Calibri"/>
+        </w:rPr>
+      </w:pPr>
+      <w:r>
+        <w:rPr>
+          <w:rFonts w:ascii="Calibri" w:eastAsia="Calibri" w:hAnsi="Calibri" w:cs="Calibri"/>
+          <w:b/>
+        </w:rPr>
+        <w:lastRenderedPageBreak/>
+        <w:t xml:space="preserve">UPDATE REQUEST URL: </w:t>
+      </w:r>
+      <w:proofErr w:type="spellStart"/>
+      <w:r>
+        <w:rPr>
+          <w:rFonts w:ascii="Calibri" w:eastAsia="Calibri" w:hAnsi="Calibri" w:cs="Calibri"/>
+          <w:b/>
+        </w:rPr>
+        <w:t>api</w:t>
+      </w:r>
+      <w:proofErr w:type="spellEnd"/>
+      <w:r>
+        <w:rPr>
+          <w:rFonts w:ascii="Calibri" w:eastAsia="Calibri" w:hAnsi="Calibri" w:cs="Calibri"/>
+          <w:b/>
+        </w:rPr>
+        <w:t>/</w:t>
+      </w:r>
+      <w:proofErr w:type="spellStart"/>
+      <w:r>
+        <w:rPr>
+          <w:rFonts w:ascii="Calibri" w:eastAsia="Calibri" w:hAnsi="Calibri" w:cs="Calibri"/>
+          <w:b/>
+        </w:rPr>
+        <w:t>updaterequest</w:t>
+      </w:r>
+      <w:proofErr w:type="spellEnd"/>
+      <w:r>
+        <w:rPr>
+          <w:rFonts w:ascii="Calibri" w:eastAsia="Calibri" w:hAnsi="Calibri" w:cs="Calibri"/>
+          <w:b/>
+        </w:rPr>
+        <w:t xml:space="preserve"> </w:t>
+      </w:r>
+      <w:r>
+        <w:rPr>
+          <w:rFonts w:ascii="Calibri" w:eastAsia="Calibri" w:hAnsi="Calibri" w:cs="Calibri"/>
+        </w:rPr>
+        <w:t>/*</w:t>
+      </w:r>
+      <w:proofErr w:type="gramStart"/>
+      <w:r>
+        <w:rPr>
+          <w:rFonts w:ascii="Calibri" w:eastAsia="Calibri" w:hAnsi="Calibri" w:cs="Calibri"/>
+        </w:rPr>
+        <w:t>On</w:t>
+      </w:r>
+      <w:proofErr w:type="gramEnd"/>
+      <w:r>
+        <w:rPr>
+          <w:rFonts w:ascii="Calibri" w:eastAsia="Calibri" w:hAnsi="Calibri" w:cs="Calibri"/>
+        </w:rPr>
+        <w:t xml:space="preserve"> app side </w:t>
+      </w:r>
+      <w:r>
+        <w:rPr>
+          <w:rFonts w:ascii="Calibri" w:eastAsia="Calibri" w:hAnsi="Calibri" w:cs="Calibri"/>
+        </w:rPr>
+        <w:t>store the schedule id and consumer number from pending request</w:t>
+      </w:r>
+      <w:r>
+        <w:rPr>
+          <w:rFonts w:ascii="Calibri" w:eastAsia="Calibri" w:hAnsi="Calibri" w:cs="Calibri"/>
+        </w:rPr>
+        <w:t xml:space="preserve"> and use the here</w:t>
+      </w:r>
+      <w:r>
+        <w:rPr>
+          <w:rFonts w:ascii="Calibri" w:eastAsia="Calibri" w:hAnsi="Calibri" w:cs="Calibri"/>
+        </w:rPr>
+        <w:t xml:space="preserve"> */</w:t>
+      </w:r>
+    </w:p>
+    <w:p>
+      <w:pPr>
+        <w:spacing w:after="200" w:line="276" w:lineRule="auto"/>
+        <w:ind w:left="720"/>
+        <w:rPr>
+          <w:rFonts w:ascii="Calibri" w:eastAsia="Calibri" w:hAnsi="Calibri" w:cs="Calibri"/>
+          <w:b/>
+        </w:rPr>
+      </w:pPr>
+      <w:r>
+        <w:rPr>
+          <w:rFonts w:ascii="Calibri" w:eastAsia="Calibri" w:hAnsi="Calibri" w:cs="Calibri"/>
+          <w:b/>
+        </w:rPr>
+        <w:t>REJECT REQUEST:</w:t>
+      </w:r>
+    </w:p>
+    <w:p>
+      <w:pPr>
+        <w:spacing w:after="200" w:line="276" w:lineRule="auto"/>
+        <w:ind w:left="720"/>
+        <w:rPr>
+          <w:rFonts w:ascii="Calibri" w:eastAsia="Calibri" w:hAnsi="Calibri" w:cs="Calibri"/>
+        </w:rPr>
+      </w:pPr>
+    </w:p>
+    <w:p>
+      <w:pPr>
+        <w:spacing w:after="200" w:line="276" w:lineRule="auto"/>
+        <w:ind w:left="720"/>
+        <w:rPr>
+          <w:rFonts w:ascii="Calibri" w:eastAsia="Calibri" w:hAnsi="Calibri" w:cs="Calibri"/>
+        </w:rPr>
+      </w:pPr>
+      <w:proofErr w:type="gramStart"/>
+      <w:r>
+        <w:rPr>
+          <w:rFonts w:ascii="Calibri" w:eastAsia="Calibri" w:hAnsi="Calibri" w:cs="Calibri"/>
+        </w:rPr>
+        <w:t>{ "</w:t>
+      </w:r>
+      <w:proofErr w:type="gramEnd"/>
+      <w:r>
+        <w:rPr>
+          <w:rFonts w:ascii="Calibri" w:eastAsia="Calibri" w:hAnsi="Calibri" w:cs="Calibri"/>
+        </w:rPr>
+        <w:t>phone":"9999999999", "authKey":"ba1d563bd3746fc050a1dd35bbcb1b2b",</w:t>
+      </w:r>
+    </w:p>
+    <w:p>
+      <w:pPr>
+        <w:spacing w:after="200" w:line="276" w:lineRule="auto"/>
+        <w:ind w:left="720"/>
+        <w:rPr>
+          <w:rFonts w:ascii="Calibri" w:eastAsia="Calibri" w:hAnsi="Calibri" w:cs="Calibri"/>
+        </w:rPr>
+      </w:pPr>
+      <w:r>
+        <w:rPr>
+          <w:rFonts w:ascii="Calibri" w:eastAsia="Calibri" w:hAnsi="Calibri" w:cs="Calibri"/>
+        </w:rPr>
+        <w:t>"</w:t>
+      </w:r>
+      <w:proofErr w:type="spellStart"/>
+      <w:r>
+        <w:rPr>
+          <w:rFonts w:ascii="Calibri" w:eastAsia="Calibri" w:hAnsi="Calibri" w:cs="Calibri"/>
+        </w:rPr>
+        <w:t>map_status":"rejected</w:t>
+      </w:r>
+      <w:proofErr w:type="spellEnd"/>
+      <w:r>
+        <w:rPr>
+          <w:rFonts w:ascii="Calibri" w:eastAsia="Calibri" w:hAnsi="Calibri" w:cs="Calibri"/>
+        </w:rPr>
+        <w:t>",</w:t>
+      </w:r>
+    </w:p>
+    <w:p>
+      <w:pPr>
+        <w:spacing w:after="200" w:line="276" w:lineRule="auto"/>
+        <w:ind w:left="720"/>
+        <w:rPr>
+          <w:rFonts w:ascii="Calibri" w:eastAsia="Calibri" w:hAnsi="Calibri" w:cs="Calibri"/>
+        </w:rPr>
+      </w:pPr>
+      <w:r>
+        <w:rPr>
+          <w:rFonts w:ascii="Calibri" w:eastAsia="Calibri" w:hAnsi="Calibri" w:cs="Calibri"/>
+        </w:rPr>
+        <w:t>"con_phone":"9716528543",</w:t>
+      </w:r>
+    </w:p>
+    <w:p>
+      <w:pPr>
+        <w:spacing w:after="200" w:line="276" w:lineRule="auto"/>
+        <w:ind w:left="720"/>
+        <w:rPr>
+          <w:rFonts w:ascii="Calibri" w:eastAsia="Calibri" w:hAnsi="Calibri" w:cs="Calibri"/>
+        </w:rPr>
+      </w:pPr>
+      <w:r>
+        <w:rPr>
+          <w:rFonts w:ascii="Calibri" w:eastAsia="Calibri" w:hAnsi="Calibri" w:cs="Calibri"/>
+        </w:rPr>
+        <w:t>"schedule_id":"38</w:t>
+      </w:r>
+      <w:proofErr w:type="gramStart"/>
+      <w:r>
+        <w:rPr>
+          <w:rFonts w:ascii="Calibri" w:eastAsia="Calibri" w:hAnsi="Calibri" w:cs="Calibri"/>
+        </w:rPr>
+        <w:t>" }</w:t>
+      </w:r>
+      <w:proofErr w:type="gramEnd"/>
+    </w:p>
+    <w:p>
+      <w:pPr>
+        <w:spacing w:after="200" w:line="276" w:lineRule="auto"/>
+        <w:ind w:left="720"/>
+        <w:rPr>
+          <w:rFonts w:ascii="Calibri" w:eastAsia="Calibri" w:hAnsi="Calibri" w:cs="Calibri"/>
+        </w:rPr>
+      </w:pPr>
+    </w:p>
+    <w:p>
+      <w:pPr>
+        <w:spacing w:after="200" w:line="276" w:lineRule="auto"/>
+        <w:ind w:left="720"/>
+        <w:rPr>
+          <w:rFonts w:ascii="Calibri" w:eastAsia="Calibri" w:hAnsi="Calibri" w:cs="Calibri"/>
+        </w:rPr>
+      </w:pPr>
+      <w:r>
+        <w:rPr>
+          <w:rFonts w:ascii="Calibri" w:eastAsia="Calibri" w:hAnsi="Calibri" w:cs="Calibri"/>
+        </w:rPr>
+        <w:t>RESPONSE:</w:t>
+      </w:r>
+    </w:p>
+    <w:p>
+      <w:pPr>
+        <w:spacing w:after="200" w:line="276" w:lineRule="auto"/>
+        <w:ind w:left="720"/>
+        <w:rPr>
+          <w:rFonts w:ascii="Calibri" w:eastAsia="Calibri" w:hAnsi="Calibri" w:cs="Calibri"/>
+        </w:rPr>
+      </w:pPr>
+      <w:r>
+        <w:rPr>
+          <w:rFonts w:ascii="Calibri" w:eastAsia="Calibri" w:hAnsi="Calibri" w:cs="Calibri"/>
+        </w:rPr>
+        <w:t>{</w:t>
+      </w:r>
+    </w:p>
+    <w:p>
+      <w:pPr>
+        <w:spacing w:after="200" w:line="276" w:lineRule="auto"/>
+        <w:ind w:left="720"/>
+        <w:rPr>
+          <w:rFonts w:ascii="Calibri" w:eastAsia="Calibri" w:hAnsi="Calibri" w:cs="Calibri"/>
+        </w:rPr>
+      </w:pPr>
+      <w:r>
+        <w:rPr>
+          <w:rFonts w:ascii="Calibri" w:eastAsia="Calibri" w:hAnsi="Calibri" w:cs="Calibri"/>
+        </w:rPr>
+        <w:t xml:space="preserve">   "</w:t>
+      </w:r>
+      <w:proofErr w:type="spellStart"/>
+      <w:r>
+        <w:rPr>
+          <w:rFonts w:ascii="Calibri" w:eastAsia="Calibri" w:hAnsi="Calibri" w:cs="Calibri"/>
+        </w:rPr>
+        <w:t>Response_Type</w:t>
+      </w:r>
+      <w:proofErr w:type="spellEnd"/>
+      <w:r>
+        <w:rPr>
+          <w:rFonts w:ascii="Calibri" w:eastAsia="Calibri" w:hAnsi="Calibri" w:cs="Calibri"/>
+        </w:rPr>
+        <w:t>": "Success",</w:t>
+      </w:r>
+    </w:p>
+    <w:p>
+      <w:pPr>
+        <w:spacing w:after="200" w:line="276" w:lineRule="auto"/>
+        <w:ind w:left="720"/>
+        <w:rPr>
+          <w:rFonts w:ascii="Calibri" w:eastAsia="Calibri" w:hAnsi="Calibri" w:cs="Calibri"/>
+        </w:rPr>
+      </w:pPr>
+      <w:r>
+        <w:rPr>
+          <w:rFonts w:ascii="Calibri" w:eastAsia="Calibri" w:hAnsi="Calibri" w:cs="Calibri"/>
+        </w:rPr>
+        <w:t xml:space="preserve">   "</w:t>
+      </w:r>
+      <w:proofErr w:type="spellStart"/>
+      <w:r>
+        <w:rPr>
+          <w:rFonts w:ascii="Calibri" w:eastAsia="Calibri" w:hAnsi="Calibri" w:cs="Calibri"/>
+        </w:rPr>
+        <w:t>Response_Message</w:t>
+      </w:r>
+      <w:proofErr w:type="spellEnd"/>
+      <w:r>
+        <w:rPr>
+          <w:rFonts w:ascii="Calibri" w:eastAsia="Calibri" w:hAnsi="Calibri" w:cs="Calibri"/>
+        </w:rPr>
+        <w:t>": "Class has been rejected"</w:t>
+      </w:r>
+    </w:p>
+    <w:p>
+      <w:pPr>
+        <w:spacing w:after="200" w:line="276" w:lineRule="auto"/>
+        <w:ind w:left="720"/>
+        <w:rPr>
+          <w:rFonts w:ascii="Calibri" w:eastAsia="Calibri" w:hAnsi="Calibri" w:cs="Calibri"/>
+        </w:rPr>
+      </w:pPr>
+      <w:r>
+        <w:rPr>
+          <w:rFonts w:ascii="Calibri" w:eastAsia="Calibri" w:hAnsi="Calibri" w:cs="Calibri"/>
+        </w:rPr>
+        <w:t>}</w:t>
+      </w:r>
+    </w:p>
+    <w:p>
+      <w:pPr>
+        <w:spacing w:after="200" w:line="276" w:lineRule="auto"/>
+        <w:ind w:left="720"/>
+        <w:rPr>
+          <w:rFonts w:ascii="Calibri" w:eastAsia="Calibri" w:hAnsi="Calibri" w:cs="Calibri"/>
+        </w:rPr>
+      </w:pPr>
+    </w:p>
+    <w:p>
+      <w:pPr>
+        <w:spacing w:after="200" w:line="276" w:lineRule="auto"/>
+        <w:ind w:left="720"/>
+        <w:rPr>
+          <w:rFonts w:ascii="Calibri" w:eastAsia="Calibri" w:hAnsi="Calibri" w:cs="Calibri"/>
+        </w:rPr>
+      </w:pPr>
+      <w:r>
+        <w:rPr>
+          <w:rFonts w:ascii="Calibri" w:eastAsia="Calibri" w:hAnsi="Calibri" w:cs="Calibri"/>
+        </w:rPr>
+        <w:t>ACCEPT REQUEST</w:t>
+      </w:r>
+    </w:p>
+    <w:p>
+      <w:pPr>
+        <w:spacing w:after="200" w:line="276" w:lineRule="auto"/>
+        <w:ind w:left="720"/>
+        <w:rPr>
+          <w:rFonts w:ascii="Calibri" w:eastAsia="Calibri" w:hAnsi="Calibri" w:cs="Calibri"/>
+        </w:rPr>
+      </w:pPr>
+      <w:proofErr w:type="gramStart"/>
+      <w:r>
+        <w:rPr>
+          <w:rFonts w:ascii="Calibri" w:eastAsia="Calibri" w:hAnsi="Calibri" w:cs="Calibri"/>
+        </w:rPr>
+        <w:t>{ "</w:t>
+      </w:r>
+      <w:proofErr w:type="gramEnd"/>
+      <w:r>
+        <w:rPr>
+          <w:rFonts w:ascii="Calibri" w:eastAsia="Calibri" w:hAnsi="Calibri" w:cs="Calibri"/>
+        </w:rPr>
+        <w:t>phone":"9999999999", "authKey":"ba1d563bd3746fc050a1dd35bbcb1b2b",</w:t>
+      </w:r>
+    </w:p>
+    <w:p>
+      <w:pPr>
+        <w:spacing w:after="200" w:line="276" w:lineRule="auto"/>
+        <w:ind w:left="720"/>
+        <w:rPr>
+          <w:rFonts w:ascii="Calibri" w:eastAsia="Calibri" w:hAnsi="Calibri" w:cs="Calibri"/>
+        </w:rPr>
+      </w:pPr>
+      <w:r>
+        <w:rPr>
+          <w:rFonts w:ascii="Calibri" w:eastAsia="Calibri" w:hAnsi="Calibri" w:cs="Calibri"/>
+        </w:rPr>
+        <w:t>"</w:t>
+      </w:r>
+      <w:proofErr w:type="spellStart"/>
+      <w:r>
+        <w:rPr>
+          <w:rFonts w:ascii="Calibri" w:eastAsia="Calibri" w:hAnsi="Calibri" w:cs="Calibri"/>
+        </w:rPr>
+        <w:t>map_status":"accepted</w:t>
+      </w:r>
+      <w:proofErr w:type="spellEnd"/>
+      <w:r>
+        <w:rPr>
+          <w:rFonts w:ascii="Calibri" w:eastAsia="Calibri" w:hAnsi="Calibri" w:cs="Calibri"/>
+        </w:rPr>
+        <w:t>",</w:t>
+      </w:r>
+    </w:p>
+    <w:p>
+      <w:pPr>
+        <w:spacing w:after="200" w:line="276" w:lineRule="auto"/>
+        <w:ind w:left="720"/>
+        <w:rPr>
+          <w:rFonts w:ascii="Calibri" w:eastAsia="Calibri" w:hAnsi="Calibri" w:cs="Calibri"/>
+        </w:rPr>
+      </w:pPr>
+      <w:r>
+        <w:rPr>
+          <w:rFonts w:ascii="Calibri" w:eastAsia="Calibri" w:hAnsi="Calibri" w:cs="Calibri"/>
+        </w:rPr>
+        <w:t>"con_phone":"9716528543",</w:t>
+      </w:r>
+    </w:p>
+    <w:p>
+      <w:pPr>
+        <w:spacing w:after="200" w:line="276" w:lineRule="auto"/>
+        <w:ind w:left="720"/>
+        <w:rPr>
+          <w:rFonts w:ascii="Calibri" w:eastAsia="Calibri" w:hAnsi="Calibri" w:cs="Calibri"/>
+        </w:rPr>
+      </w:pPr>
+      <w:r>
+        <w:rPr>
+          <w:rFonts w:ascii="Calibri" w:eastAsia="Calibri" w:hAnsi="Calibri" w:cs="Calibri"/>
+        </w:rPr>
+        <w:t>"schedule_id":"38</w:t>
+      </w:r>
+      <w:proofErr w:type="gramStart"/>
+      <w:r>
+        <w:rPr>
+          <w:rFonts w:ascii="Calibri" w:eastAsia="Calibri" w:hAnsi="Calibri" w:cs="Calibri"/>
+        </w:rPr>
+        <w:t>" }</w:t>
+      </w:r>
+      <w:proofErr w:type="gramEnd"/>
+    </w:p>
+    <w:p>
+      <w:pPr>
+        <w:spacing w:after="200" w:line="276" w:lineRule="auto"/>
+        <w:ind w:left="720"/>
+        <w:rPr>
+          <w:rFonts w:ascii="Calibri" w:eastAsia="Calibri" w:hAnsi="Calibri" w:cs="Calibri"/>
+        </w:rPr>
+      </w:pPr>
+      <w:r>
+        <w:rPr>
+          <w:rFonts w:ascii="Calibri" w:eastAsia="Calibri" w:hAnsi="Calibri" w:cs="Calibri"/>
+        </w:rPr>
+        <w:t>RESPOSNE:</w:t>
+      </w:r>
+    </w:p>
+    <w:p>
+      <w:pPr>
+        <w:spacing w:after="200" w:line="276" w:lineRule="auto"/>
+        <w:ind w:left="720"/>
+        <w:rPr>
+          <w:rFonts w:ascii="Calibri" w:eastAsia="Calibri" w:hAnsi="Calibri" w:cs="Calibri"/>
+        </w:rPr>
+      </w:pPr>
+      <w:r>
+        <w:rPr>
+          <w:rFonts w:ascii="Calibri" w:eastAsia="Calibri" w:hAnsi="Calibri" w:cs="Calibri"/>
+        </w:rPr>
+        <w:t>{</w:t>
+      </w:r>
+    </w:p>
+    <w:p>
+      <w:pPr>
+        <w:spacing w:after="200" w:line="276" w:lineRule="auto"/>
+        <w:ind w:left="720"/>
+        <w:rPr>
+          <w:rFonts w:ascii="Calibri" w:eastAsia="Calibri" w:hAnsi="Calibri" w:cs="Calibri"/>
+        </w:rPr>
+      </w:pPr>
+      <w:r>
+        <w:rPr>
+          <w:rFonts w:ascii="Calibri" w:eastAsia="Calibri" w:hAnsi="Calibri" w:cs="Calibri"/>
+        </w:rPr>
+        <w:t xml:space="preserve">   "</w:t>
+      </w:r>
+      <w:proofErr w:type="spellStart"/>
+      <w:r>
+        <w:rPr>
+          <w:rFonts w:ascii="Calibri" w:eastAsia="Calibri" w:hAnsi="Calibri" w:cs="Calibri"/>
+        </w:rPr>
+        <w:t>Response_Type</w:t>
+      </w:r>
+      <w:proofErr w:type="spellEnd"/>
+      <w:r>
+        <w:rPr>
+          <w:rFonts w:ascii="Calibri" w:eastAsia="Calibri" w:hAnsi="Calibri" w:cs="Calibri"/>
+        </w:rPr>
+        <w:t>": "Success",</w:t>
+      </w:r>
+    </w:p>
+    <w:p>
+      <w:pPr>
+        <w:spacing w:after="200" w:line="276" w:lineRule="auto"/>
+        <w:ind w:left="720"/>
+        <w:rPr>
+          <w:rFonts w:ascii="Calibri" w:eastAsia="Calibri" w:hAnsi="Calibri" w:cs="Calibri"/>
+        </w:rPr>
+      </w:pPr>
+      <w:r>
+        <w:rPr>
+          <w:rFonts w:ascii="Calibri" w:eastAsia="Calibri" w:hAnsi="Calibri" w:cs="Calibri"/>
+        </w:rPr>
+        <w:t xml:space="preserve">   "</w:t>
+      </w:r>
+      <w:proofErr w:type="spellStart"/>
+      <w:r>
+        <w:rPr>
+          <w:rFonts w:ascii="Calibri" w:eastAsia="Calibri" w:hAnsi="Calibri" w:cs="Calibri"/>
+        </w:rPr>
+        <w:t>Response_Message</w:t>
+      </w:r>
+      <w:proofErr w:type="spellEnd"/>
+      <w:r>
+        <w:rPr>
+          <w:rFonts w:ascii="Calibri" w:eastAsia="Calibri" w:hAnsi="Calibri" w:cs="Calibri"/>
+        </w:rPr>
+        <w:t>": "Class has been accepted"</w:t>
+      </w:r>
+    </w:p>
+    <w:p>
+      <w:pPr>
+        <w:spacing w:after="200" w:line="276" w:lineRule="auto"/>
+        <w:ind w:left="720"/>
+        <w:rPr>
+          <w:rFonts w:ascii="Calibri" w:eastAsia="Calibri" w:hAnsi="Calibri" w:cs="Calibri"/>
+        </w:rPr>
+      </w:pPr>
+      <w:r>
+        <w:rPr>
+          <w:rFonts w:ascii="Calibri" w:eastAsia="Calibri" w:hAnsi="Calibri" w:cs="Calibri"/>
+        </w:rPr>
+        <w:t>}</w:t>
       </w:r>
       <w:bookmarkStart w:id="0" w:name="_GoBack"/>
       <w:bookmarkEnd w:id="0"/>

</xml_diff>